<commit_message>
Changed the docx and PDF files
</commit_message>
<xml_diff>
--- a/Projet IP.docx
+++ b/Projet IP.docx
@@ -621,16 +621,7 @@
               <w:bCs/>
               <w:lang w:val="fr-FR" w:eastAsia="en-US"/>
             </w:rPr>
-            <w:t>Organisation et évolution du projet</w:t>
-          </w:r>
-          <w:r>
-            <w:rPr>
-              <w:rFonts w:ascii="Candara" w:eastAsia="STKaiti" w:hAnsi="Candara" w:cs="Times New Roman"/>
-              <w:b/>
-              <w:bCs/>
-              <w:lang w:val="fr-FR" w:eastAsia="en-US"/>
-            </w:rPr>
-            <w:t xml:space="preserve"> </w:t>
+            <w:t xml:space="preserve">Organisation et évolution du projet </w:t>
           </w:r>
           <w:r>
             <w:rPr>
@@ -695,11 +686,9 @@
           <w:r>
             <w:rPr>
               <w:rFonts w:ascii="Candara" w:eastAsia="STKaiti" w:hAnsi="Candara" w:cs="Times New Roman"/>
-              <w:b/>
-              <w:bCs/>
               <w:lang w:val="fr-FR" w:eastAsia="en-US"/>
             </w:rPr>
-            <w:t>3</w:t>
+            <w:t>4</w:t>
           </w:r>
         </w:p>
         <w:p>
@@ -741,7 +730,7 @@
               <w:rFonts w:ascii="Candara" w:eastAsia="STKaiti" w:hAnsi="Candara" w:cs="Times New Roman"/>
               <w:lang w:val="fr-FR" w:eastAsia="en-US"/>
             </w:rPr>
-            <w:t>6</w:t>
+            <w:t>7</w:t>
           </w:r>
         </w:p>
         <w:p>
@@ -780,7 +769,7 @@
               <w:rFonts w:ascii="Candara" w:eastAsia="STKaiti" w:hAnsi="Candara" w:cs="Times New Roman"/>
               <w:lang w:val="fr-FR" w:eastAsia="en-US"/>
             </w:rPr>
-            <w:t>7</w:t>
+            <w:t>8</w:t>
           </w:r>
         </w:p>
         <w:p>
@@ -836,7 +825,7 @@
               <w:rFonts w:ascii="Candara" w:eastAsia="STKaiti" w:hAnsi="Candara" w:cs="Times New Roman"/>
               <w:lang w:val="fr-FR" w:eastAsia="en-US"/>
             </w:rPr>
-            <w:t>10</w:t>
+            <w:t>11</w:t>
           </w:r>
           <w:bookmarkStart w:id="0" w:name="_GoBack"/>
           <w:bookmarkEnd w:id="0"/>
@@ -1435,19 +1424,144 @@
     </w:p>
     <w:p>
       <w:pPr>
-        <w:rPr>
-          <w:rFonts w:ascii="Candara" w:eastAsia="STKaiti" w:hAnsi="Candara" w:cs="Tahoma"/>
-          <w:lang w:val="fr-FR"/>
-        </w:rPr>
-      </w:pPr>
-    </w:p>
-    <w:p>
-      <w:pPr>
-        <w:rPr>
-          <w:rFonts w:ascii="Candara" w:eastAsia="STKaiti" w:hAnsi="Candara" w:cs="Tahoma"/>
-          <w:lang w:val="fr-FR"/>
-        </w:rPr>
-      </w:pPr>
+        <w:jc w:val="both"/>
+        <w:rPr>
+          <w:noProof/>
+          <w:lang w:val="fr-FR" w:eastAsia="zh-TW"/>
+        </w:rPr>
+      </w:pPr>
+    </w:p>
+    <w:p>
+      <w:pPr>
+        <w:rPr>
+          <w:rFonts w:ascii="Candara" w:eastAsia="STKaiti" w:hAnsi="Candara" w:cs="Tahoma"/>
+          <w:lang w:val="fr-FR"/>
+        </w:rPr>
+      </w:pPr>
+    </w:p>
+    <w:p>
+      <w:pPr>
+        <w:rPr>
+          <w:rFonts w:ascii="Candara" w:eastAsia="STKaiti" w:hAnsi="Candara" w:cs="Tahoma"/>
+          <w:lang w:val="fr-FR"/>
+        </w:rPr>
+      </w:pPr>
+    </w:p>
+    <w:p>
+      <w:pPr>
+        <w:rPr>
+          <w:rFonts w:ascii="Candara" w:eastAsia="STKaiti" w:hAnsi="Candara" w:cs="Tahoma"/>
+          <w:lang w:val="fr-FR"/>
+        </w:rPr>
+      </w:pPr>
+    </w:p>
+    <w:p>
+      <w:pPr>
+        <w:rPr>
+          <w:rFonts w:ascii="Candara" w:eastAsia="STKaiti" w:hAnsi="Candara" w:cs="Tahoma"/>
+          <w:lang w:val="fr-FR"/>
+        </w:rPr>
+      </w:pPr>
+    </w:p>
+    <w:p>
+      <w:pPr>
+        <w:rPr>
+          <w:rFonts w:ascii="Candara" w:eastAsia="STKaiti" w:hAnsi="Candara" w:cs="Tahoma"/>
+          <w:lang w:val="fr-FR"/>
+        </w:rPr>
+      </w:pPr>
+    </w:p>
+    <w:p>
+      <w:pPr>
+        <w:rPr>
+          <w:rFonts w:ascii="Candara" w:eastAsia="STKaiti" w:hAnsi="Candara" w:cs="Tahoma"/>
+          <w:lang w:val="fr-FR"/>
+        </w:rPr>
+      </w:pPr>
+      <w:r>
+        <w:rPr>
+          <w:rFonts w:ascii="Candara" w:eastAsia="STKaiti" w:hAnsi="Candara" w:cs="Tahoma"/>
+          <w:lang w:val="fr-FR"/>
+        </w:rPr>
+        <w:lastRenderedPageBreak/>
+        <w:t>Vous trouverez ci-dessous quelques captures d’écrans des user stories auxquelles nous avons pensés. Ce n’est pas encore complet, mais en voici un aperçu de la liste :</w:t>
+      </w:r>
+    </w:p>
+    <w:p>
+      <w:pPr>
+        <w:rPr>
+          <w:rFonts w:ascii="Candara" w:eastAsia="STKaiti" w:hAnsi="Candara" w:cs="Tahoma"/>
+          <w:lang w:val="fr-FR"/>
+        </w:rPr>
+      </w:pPr>
+      <w:r>
+        <w:rPr>
+          <w:rFonts w:ascii="Candara" w:eastAsia="STKaiti" w:hAnsi="Candara" w:cs="Tahoma"/>
+          <w:lang w:val="fr-FR"/>
+        </w:rPr>
+        <w:pict>
+          <v:shapetype id="_x0000_t75" coordsize="21600,21600" o:spt="75" o:preferrelative="t" path="m@4@5l@4@11@9@11@9@5xe" filled="f" stroked="f">
+            <v:stroke joinstyle="miter"/>
+            <v:formulas>
+              <v:f eqn="if lineDrawn pixelLineWidth 0"/>
+              <v:f eqn="sum @0 1 0"/>
+              <v:f eqn="sum 0 0 @1"/>
+              <v:f eqn="prod @2 1 2"/>
+              <v:f eqn="prod @3 21600 pixelWidth"/>
+              <v:f eqn="prod @3 21600 pixelHeight"/>
+              <v:f eqn="sum @0 0 1"/>
+              <v:f eqn="prod @6 1 2"/>
+              <v:f eqn="prod @7 21600 pixelWidth"/>
+              <v:f eqn="sum @8 21600 0"/>
+              <v:f eqn="prod @7 21600 pixelHeight"/>
+              <v:f eqn="sum @10 21600 0"/>
+            </v:formulas>
+            <v:path o:extrusionok="f" gradientshapeok="t" o:connecttype="rect"/>
+            <o:lock v:ext="edit" aspectratio="t"/>
+          </v:shapetype>
+          <v:shape id="_x0000_i1035" type="#_x0000_t75" style="width:467.25pt;height:133.5pt">
+            <v:imagedata r:id="rId7" o:title="Task1"/>
+          </v:shape>
+        </w:pict>
+      </w:r>
+    </w:p>
+    <w:p>
+      <w:pPr>
+        <w:rPr>
+          <w:rFonts w:ascii="Candara" w:eastAsia="STKaiti" w:hAnsi="Candara" w:cs="Tahoma"/>
+          <w:lang w:val="fr-FR"/>
+        </w:rPr>
+      </w:pPr>
+      <w:r>
+        <w:rPr>
+          <w:rFonts w:ascii="Candara" w:eastAsia="STKaiti" w:hAnsi="Candara" w:cs="Tahoma"/>
+          <w:lang w:val="fr-FR"/>
+        </w:rPr>
+        <w:pict>
+          <v:shape id="_x0000_i1041" type="#_x0000_t75" style="width:468pt;height:134.25pt">
+            <v:imagedata r:id="rId8" o:title="Task2"/>
+          </v:shape>
+        </w:pict>
+      </w:r>
+    </w:p>
+    <w:p>
+      <w:pPr>
+        <w:rPr>
+          <w:rFonts w:ascii="Candara" w:eastAsia="STKaiti" w:hAnsi="Candara" w:cs="Tahoma"/>
+          <w:lang w:val="fr-FR"/>
+        </w:rPr>
+      </w:pPr>
+      <w:r>
+        <w:rPr>
+          <w:rFonts w:ascii="Candara" w:eastAsia="STKaiti" w:hAnsi="Candara" w:cs="Tahoma"/>
+          <w:lang w:val="fr-FR"/>
+        </w:rPr>
+        <w:pict>
+          <v:shape id="_x0000_i1037" type="#_x0000_t75" style="width:468pt;height:81pt">
+            <v:imagedata r:id="rId9" o:title="Task3"/>
+          </v:shape>
+        </w:pict>
+      </w:r>
     </w:p>
     <w:p>
       <w:pPr>
@@ -1760,7 +1874,7 @@
                     <pic:cNvPicPr/>
                   </pic:nvPicPr>
                   <pic:blipFill rotWithShape="1">
-                    <a:blip r:embed="rId6"/>
+                    <a:blip r:embed="rId10"/>
                     <a:srcRect t="11212" b="5359"/>
                     <a:stretch/>
                   </pic:blipFill>
@@ -2018,7 +2132,7 @@
                     <pic:cNvPicPr/>
                   </pic:nvPicPr>
                   <pic:blipFill rotWithShape="1">
-                    <a:blip r:embed="rId7"/>
+                    <a:blip r:embed="rId11"/>
                     <a:srcRect t="11022" b="5360"/>
                     <a:stretch/>
                   </pic:blipFill>
@@ -2191,7 +2305,7 @@
                     <pic:cNvPicPr/>
                   </pic:nvPicPr>
                   <pic:blipFill rotWithShape="1">
-                    <a:blip r:embed="rId8"/>
+                    <a:blip r:embed="rId12"/>
                     <a:srcRect t="11022" b="5360"/>
                     <a:stretch/>
                   </pic:blipFill>
@@ -2383,7 +2497,7 @@
                     <pic:cNvPicPr/>
                   </pic:nvPicPr>
                   <pic:blipFill rotWithShape="1">
-                    <a:blip r:embed="rId9"/>
+                    <a:blip r:embed="rId13"/>
                     <a:srcRect t="11403" b="5358"/>
                     <a:stretch/>
                   </pic:blipFill>
@@ -2973,7 +3087,7 @@
                     </pic:cNvPicPr>
                   </pic:nvPicPr>
                   <pic:blipFill>
-                    <a:blip r:embed="rId10">
+                    <a:blip r:embed="rId14">
                       <a:extLst>
                         <a:ext uri="{28A0092B-C50C-407E-A947-70E740481C1C}">
                           <a14:useLocalDpi xmlns:a14="http://schemas.microsoft.com/office/drawing/2010/main" val="0"/>
@@ -3054,7 +3168,7 @@
                     </pic:cNvPicPr>
                   </pic:nvPicPr>
                   <pic:blipFill>
-                    <a:blip r:embed="rId11">
+                    <a:blip r:embed="rId15">
                       <a:extLst>
                         <a:ext uri="{28A0092B-C50C-407E-A947-70E740481C1C}">
                           <a14:useLocalDpi xmlns:a14="http://schemas.microsoft.com/office/drawing/2010/main" val="0"/>
@@ -3134,7 +3248,7 @@
                     </pic:cNvPicPr>
                   </pic:nvPicPr>
                   <pic:blipFill>
-                    <a:blip r:embed="rId12">
+                    <a:blip r:embed="rId16">
                       <a:extLst>
                         <a:ext uri="{28A0092B-C50C-407E-A947-70E740481C1C}">
                           <a14:useLocalDpi xmlns:a14="http://schemas.microsoft.com/office/drawing/2010/main" val="0"/>
@@ -3221,7 +3335,7 @@
                     </pic:cNvPicPr>
                   </pic:nvPicPr>
                   <pic:blipFill>
-                    <a:blip r:embed="rId13">
+                    <a:blip r:embed="rId17">
                       <a:extLst>
                         <a:ext uri="{28A0092B-C50C-407E-A947-70E740481C1C}">
                           <a14:useLocalDpi xmlns:a14="http://schemas.microsoft.com/office/drawing/2010/main" val="0"/>
@@ -5297,10 +5411,22 @@
 </FormTemplates>
 </file>
 
+<file path=customXml/item2.xml><?xml version="1.0" encoding="utf-8"?>
+<b:Sources xmlns:b="http://schemas.openxmlformats.org/officeDocument/2006/bibliography" xmlns="http://schemas.openxmlformats.org/officeDocument/2006/bibliography" SelectedStyle="\APASixthEditionOfficeOnline.xsl" StyleName="APA" Version="6"/>
+</file>
+
 <file path=customXml/itemProps1.xml><?xml version="1.0" encoding="utf-8"?>
 <ds:datastoreItem xmlns:ds="http://schemas.openxmlformats.org/officeDocument/2006/customXml" ds:itemID="{499EA1EC-B023-4266-9865-E1EDA122A8C9}">
   <ds:schemaRefs>
     <ds:schemaRef ds:uri="http://schemas.microsoft.com/sharepoint/v3/contenttype/forms"/>
   </ds:schemaRefs>
 </ds:datastoreItem>
+</file>
+
+<file path=customXml/itemProps2.xml><?xml version="1.0" encoding="utf-8"?>
+<ds:datastoreItem xmlns:ds="http://schemas.openxmlformats.org/officeDocument/2006/customXml" ds:itemID="{E4B77F6A-E638-430B-A680-56EDE963CDC9}">
+  <ds:schemaRefs>
+    <ds:schemaRef ds:uri="http://schemas.openxmlformats.org/officeDocument/2006/bibliography"/>
+  </ds:schemaRefs>
+</ds:datastoreItem>
 </file>
</xml_diff>